<commit_message>
add activation functions linear, ReLU, tanh and fact using function references to MyNeuralNetwork.py
</commit_message>
<xml_diff>
--- a/A1-YoussefEzz- FRANCISCOCAMPOS.docx
+++ b/A1-YoussefEzz- FRANCISCOCAMPOS.docx
@@ -102,23 +102,7 @@
             <w:sz w:val="28"/>
             <w:szCs w:val="28"/>
           </w:rPr>
-          <w:t>https://github.com/YoussefEzz/Predicti</w:t>
-        </w:r>
-        <w:r>
-          <w:rPr>
-            <w:rStyle w:val="Hyperlink"/>
-            <w:sz w:val="28"/>
-            <w:szCs w:val="28"/>
-          </w:rPr>
-          <w:t>o</w:t>
-        </w:r>
-        <w:r>
-          <w:rPr>
-            <w:rStyle w:val="Hyperlink"/>
-            <w:sz w:val="28"/>
-            <w:szCs w:val="28"/>
-          </w:rPr>
-          <w:t>n-BP-and-LR</w:t>
+          <w:t>https://github.com/YoussefEzz/Prediction-BP-and-LR</w:t>
         </w:r>
       </w:hyperlink>
     </w:p>
@@ -191,14 +175,26 @@
         </w:rPr>
         <w:t xml:space="preserve">Preprocess </w:t>
       </w:r>
-      <w:bookmarkStart w:id="0" w:name="_GoBack"/>
-      <w:bookmarkEnd w:id="0"/>
       <w:r>
         <w:rPr>
           <w:b/>
           <w:bCs/>
         </w:rPr>
         <w:t>A1-synthetic.txt</w:t>
+      </w:r>
+      <w:r>
+        <w:rPr>
+          <w:b/>
+          <w:bCs/>
+        </w:rPr>
+        <w:t xml:space="preserve"> and A1-turbine</w:t>
+      </w:r>
+      <w:r>
+        <w:rPr>
+          <w:b/>
+          <w:bCs/>
+        </w:rPr>
+        <w:t>.txt</w:t>
       </w:r>
     </w:p>
     <w:p>
@@ -216,13 +212,28 @@
         </w:rPr>
       </w:pPr>
       <w:r>
-        <w:t xml:space="preserve">read data from </w:t>
+        <w:t>read data from “</w:t>
+      </w:r>
+      <w:r>
+        <w:t>Data\A1-synthetic.txt</w:t>
+      </w:r>
+      <w:r>
+        <w:t>”</w:t>
+      </w:r>
+      <w:r>
+        <w:t xml:space="preserve"> and </w:t>
       </w:r>
       <w:r>
         <w:t>“</w:t>
       </w:r>
       <w:r>
-        <w:t>Data\A1-synthetic.txt</w:t>
+        <w:t>Data\A1-</w:t>
+      </w:r>
+      <w:r>
+        <w:t>turbine</w:t>
+      </w:r>
+      <w:r>
+        <w:t>.txt</w:t>
       </w:r>
       <w:r>
         <w:t>”</w:t>
@@ -245,43 +256,66 @@
         <w:t xml:space="preserve"> linear scaling of each input variable</w:t>
       </w:r>
       <w:r>
+        <w:t xml:space="preserve"> v1 to v9</w:t>
+      </w:r>
+      <w:r>
         <w:t xml:space="preserve"> </w:t>
       </w:r>
       <w:r>
-        <w:t>v</w:t>
-      </w:r>
-      <w:r>
-        <w:t>1</w:t>
+        <w:t xml:space="preserve"> for </w:t>
+      </w:r>
+      <w:r>
+        <w:t>A1-synthetic</w:t>
       </w:r>
       <w:r>
         <w:t xml:space="preserve"> </w:t>
       </w:r>
       <w:r>
-        <w:t xml:space="preserve">to </w:t>
-      </w:r>
-      <w:r>
-        <w:t>v</w:t>
-      </w:r>
-      <w:r>
-        <w:t>9</w:t>
-      </w:r>
-      <w:r>
-        <w:t xml:space="preserve"> from its [min, max] range to [0.0, 1.0]</w:t>
+        <w:t>- v3 and v8 are already between [0.0, 1.0]</w:t>
+      </w:r>
+      <w:r>
+        <w:t xml:space="preserve"> – and [</w:t>
       </w:r>
       <w:r>
         <w:t xml:space="preserve"> </w:t>
       </w:r>
-      <w:r>
-        <w:t>-</w:t>
-      </w:r>
-      <w:r>
-        <w:t xml:space="preserve"> v3 and v8 are already between </w:t>
-      </w:r>
-      <w:r>
-        <w:t>[0.0, 1.0]</w:t>
+      <w:proofErr w:type="spellStart"/>
+      <w:r>
+        <w:t>height_over_sea_level</w:t>
+      </w:r>
+      <w:proofErr w:type="spellEnd"/>
+      <w:r>
+        <w:tab/>
+        <w:t xml:space="preserve">fall </w:t>
       </w:r>
       <w:r>
         <w:t xml:space="preserve"> </w:t>
+      </w:r>
+      <w:proofErr w:type="spellStart"/>
+      <w:r>
+        <w:t>net_fall</w:t>
+      </w:r>
+      <w:proofErr w:type="spellEnd"/>
+      <w:r>
+        <w:t xml:space="preserve">  </w:t>
+      </w:r>
+      <w:r>
+        <w:t>flow</w:t>
+      </w:r>
+      <w:r>
+        <w:t xml:space="preserve"> ]</w:t>
+      </w:r>
+      <w:r>
+        <w:t xml:space="preserve">  for </w:t>
+      </w:r>
+      <w:r>
+        <w:t>A1-</w:t>
+      </w:r>
+      <w:r>
+        <w:t xml:space="preserve">turbine  </w:t>
+      </w:r>
+      <w:r>
+        <w:t xml:space="preserve">from its [min, max] range to [0.0, 1.0] </w:t>
       </w:r>
       <w:r>
         <w:t>.</w:t>
@@ -301,43 +335,19 @@
       </w:r>
       <w:proofErr w:type="gramEnd"/>
       <w:r>
-        <w:t xml:space="preserve"> linear scaling of each </w:t>
-      </w:r>
-      <w:r>
-        <w:t xml:space="preserve">output variable to </w:t>
-      </w:r>
-      <w:r>
-        <w:t>[</w:t>
-      </w:r>
-      <w:r>
-        <w:t xml:space="preserve"> </w:t>
-      </w:r>
-      <w:r>
-        <w:t>0.</w:t>
-      </w:r>
-      <w:r>
-        <w:t>1</w:t>
-      </w:r>
-      <w:r>
-        <w:t xml:space="preserve">, </w:t>
+        <w:t xml:space="preserve"> linear scaling of each output variable to [ 0.1, </w:t>
       </w:r>
       <w:r>
         <w:t>0</w:t>
       </w:r>
       <w:r>
-        <w:t>.</w:t>
-      </w:r>
-      <w:r>
-        <w:t xml:space="preserve">9 </w:t>
-      </w:r>
-      <w:r>
-        <w:t>]</w:t>
-      </w:r>
-      <w:r>
-        <w:t xml:space="preserve"> </w:t>
-      </w:r>
-      <w:r>
-        <w:t>since the output of a sigmoid lays in the range (0.0, 1.0)</w:t>
+        <w:t>.9 ] since the output of a sigmoid l</w:t>
+      </w:r>
+      <w:r>
+        <w:t>ie</w:t>
+      </w:r>
+      <w:r>
+        <w:t>s in the range (0.0, 1.0)</w:t>
       </w:r>
       <w:r>
         <w:t xml:space="preserve"> .</w:t>
@@ -360,6 +370,124 @@
       <w:r>
         <w:t>”</w:t>
       </w:r>
+      <w:r>
+        <w:t xml:space="preserve"> and </w:t>
+      </w:r>
+      <w:r>
+        <w:t>“</w:t>
+      </w:r>
+      <w:r>
+        <w:t>Normalized Data\A1-</w:t>
+      </w:r>
+      <w:r>
+        <w:t>turbine</w:t>
+      </w:r>
+      <w:r>
+        <w:t>_normalized.txt</w:t>
+      </w:r>
+      <w:r>
+        <w:t>”</w:t>
+      </w:r>
+    </w:p>
+    <w:p/>
+    <w:p>
+      <w:pPr>
+        <w:pStyle w:val="ListParagraph"/>
+        <w:numPr>
+          <w:ilvl w:val="0"/>
+          <w:numId w:val="1"/>
+        </w:numPr>
+        <w:rPr>
+          <w:b/>
+          <w:bCs/>
+          <w:sz w:val="28"/>
+          <w:szCs w:val="28"/>
+        </w:rPr>
+      </w:pPr>
+      <w:r>
+        <w:rPr>
+          <w:b/>
+          <w:bCs/>
+          <w:sz w:val="28"/>
+          <w:szCs w:val="28"/>
+        </w:rPr>
+        <w:t xml:space="preserve">Part </w:t>
+      </w:r>
+      <w:r>
+        <w:rPr>
+          <w:b/>
+          <w:bCs/>
+          <w:sz w:val="28"/>
+          <w:szCs w:val="28"/>
+        </w:rPr>
+        <w:t>2</w:t>
+      </w:r>
+      <w:r>
+        <w:rPr>
+          <w:b/>
+          <w:bCs/>
+          <w:sz w:val="28"/>
+          <w:szCs w:val="28"/>
+        </w:rPr>
+        <w:t xml:space="preserve"> : </w:t>
+      </w:r>
+      <w:r>
+        <w:rPr>
+          <w:b/>
+          <w:bCs/>
+          <w:sz w:val="28"/>
+          <w:szCs w:val="28"/>
+        </w:rPr>
+        <w:t>Implementation of BP</w:t>
+      </w:r>
+    </w:p>
+    <w:p>
+      <w:pPr>
+        <w:ind w:firstLine="720"/>
+        <w:rPr>
+          <w:b/>
+          <w:bCs/>
+        </w:rPr>
+      </w:pPr>
+      <w:r>
+        <w:rPr>
+          <w:b/>
+          <w:bCs/>
+        </w:rPr>
+        <w:t>Ac</w:t>
+      </w:r>
+      <w:r>
+        <w:rPr>
+          <w:b/>
+          <w:bCs/>
+        </w:rPr>
+        <w:t>t</w:t>
+      </w:r>
+      <w:r>
+        <w:rPr>
+          <w:b/>
+          <w:bCs/>
+        </w:rPr>
+        <w:t>ivation functions</w:t>
+      </w:r>
+    </w:p>
+    <w:p>
+      <w:pPr>
+        <w:ind w:firstLine="720"/>
+        <w:rPr>
+          <w:b/>
+          <w:bCs/>
+          <w:sz w:val="28"/>
+          <w:szCs w:val="28"/>
+        </w:rPr>
+      </w:pPr>
+      <w:bookmarkStart w:id="0" w:name="_GoBack"/>
+      <w:bookmarkEnd w:id="0"/>
+    </w:p>
+    <w:p>
+      <w:pPr>
+        <w:pStyle w:val="ListParagraph"/>
+      </w:pPr>
     </w:p>
     <w:p>
       <w:pPr>
@@ -406,7 +534,7 @@
   <w:abstractNum w:abstractNumId="0">
     <w:nsid w:val="04333BE2"/>
     <w:multiLevelType w:val="hybridMultilevel"/>
-    <w:tmpl w:val="1AE2DA22"/>
+    <w:tmpl w:val="BB5A01B4"/>
     <w:lvl w:ilvl="0" w:tplc="04090001">
       <w:start w:val="1"/>
       <w:numFmt w:val="bullet"/>

</xml_diff>

<commit_message>
read and parse normalized csv data of turbine data, create features and targets, pass them to fit function
</commit_message>
<xml_diff>
--- a/A1-YoussefEzz- FRANCISCOCAMPOS.docx
+++ b/A1-YoussefEzz- FRANCISCOCAMPOS.docx
@@ -221,10 +221,7 @@
         <w:t>”</w:t>
       </w:r>
       <w:r>
-        <w:t xml:space="preserve"> and </w:t>
-      </w:r>
-      <w:r>
-        <w:t>“</w:t>
+        <w:t xml:space="preserve"> and “</w:t>
       </w:r>
       <w:r>
         <w:t>Data\A1-</w:t>
@@ -268,13 +265,7 @@
         <w:t>A1-synthetic</w:t>
       </w:r>
       <w:r>
-        <w:t xml:space="preserve"> </w:t>
-      </w:r>
-      <w:r>
-        <w:t>- v3 and v8 are already between [0.0, 1.0]</w:t>
-      </w:r>
-      <w:r>
-        <w:t xml:space="preserve"> – and [</w:t>
+        <w:t xml:space="preserve"> - v3 and v8 are already between [0.0, 1.0] – and [</w:t>
       </w:r>
       <w:r>
         <w:t xml:space="preserve"> </w:t>
@@ -303,10 +294,7 @@
         <w:t>flow</w:t>
       </w:r>
       <w:r>
-        <w:t xml:space="preserve"> ]</w:t>
-      </w:r>
-      <w:r>
-        <w:t xml:space="preserve">  for </w:t>
+        <w:t xml:space="preserve"> ]  for </w:t>
       </w:r>
       <w:r>
         <w:t>A1-</w:t>
@@ -362,7 +350,15 @@
         </w:numPr>
       </w:pPr>
       <w:r>
-        <w:t>write normalized data to “</w:t>
+        <w:t>write normalized</w:t>
+      </w:r>
+      <w:r>
+        <w:t xml:space="preserve"> csv</w:t>
+      </w:r>
+      <w:bookmarkStart w:id="0" w:name="_GoBack"/>
+      <w:bookmarkEnd w:id="0"/>
+      <w:r>
+        <w:t xml:space="preserve"> data to “</w:t>
       </w:r>
       <w:r>
         <w:t>Normalized Data\A1-synthetic_normalized.txt</w:t>
@@ -371,10 +367,7 @@
         <w:t>”</w:t>
       </w:r>
       <w:r>
-        <w:t xml:space="preserve"> and </w:t>
-      </w:r>
-      <w:r>
-        <w:t>“</w:t>
+        <w:t xml:space="preserve"> and “</w:t>
       </w:r>
       <w:r>
         <w:t>Normalized Data\A1-</w:t>
@@ -389,14 +382,9 @@
         <w:t>”</w:t>
       </w:r>
     </w:p>
-    <w:p/>
     <w:p>
       <w:pPr>
-        <w:pStyle w:val="ListParagraph"/>
-        <w:numPr>
-          <w:ilvl w:val="0"/>
-          <w:numId w:val="1"/>
-        </w:numPr>
+        <w:ind w:firstLine="720"/>
         <w:rPr>
           <w:b/>
           <w:bCs/>
@@ -404,85 +392,6 @@
           <w:szCs w:val="28"/>
         </w:rPr>
       </w:pPr>
-      <w:r>
-        <w:rPr>
-          <w:b/>
-          <w:bCs/>
-          <w:sz w:val="28"/>
-          <w:szCs w:val="28"/>
-        </w:rPr>
-        <w:t xml:space="preserve">Part </w:t>
-      </w:r>
-      <w:r>
-        <w:rPr>
-          <w:b/>
-          <w:bCs/>
-          <w:sz w:val="28"/>
-          <w:szCs w:val="28"/>
-        </w:rPr>
-        <w:t>2</w:t>
-      </w:r>
-      <w:r>
-        <w:rPr>
-          <w:b/>
-          <w:bCs/>
-          <w:sz w:val="28"/>
-          <w:szCs w:val="28"/>
-        </w:rPr>
-        <w:t xml:space="preserve"> : </w:t>
-      </w:r>
-      <w:r>
-        <w:rPr>
-          <w:b/>
-          <w:bCs/>
-          <w:sz w:val="28"/>
-          <w:szCs w:val="28"/>
-        </w:rPr>
-        <w:t>Implementation of BP</w:t>
-      </w:r>
-    </w:p>
-    <w:p>
-      <w:pPr>
-        <w:ind w:firstLine="720"/>
-        <w:rPr>
-          <w:b/>
-          <w:bCs/>
-        </w:rPr>
-      </w:pPr>
-      <w:r>
-        <w:rPr>
-          <w:b/>
-          <w:bCs/>
-        </w:rPr>
-        <w:t>Ac</w:t>
-      </w:r>
-      <w:r>
-        <w:rPr>
-          <w:b/>
-          <w:bCs/>
-        </w:rPr>
-        <w:t>t</w:t>
-      </w:r>
-      <w:r>
-        <w:rPr>
-          <w:b/>
-          <w:bCs/>
-        </w:rPr>
-        <w:t>ivation functions</w:t>
-      </w:r>
-    </w:p>
-    <w:p>
-      <w:pPr>
-        <w:ind w:firstLine="720"/>
-        <w:rPr>
-          <w:b/>
-          <w:bCs/>
-          <w:sz w:val="28"/>
-          <w:szCs w:val="28"/>
-        </w:rPr>
-      </w:pPr>
-      <w:bookmarkStart w:id="0" w:name="_GoBack"/>
-      <w:bookmarkEnd w:id="0"/>
     </w:p>
     <w:p>
       <w:pPr>

</xml_diff>